<commit_message>
done with order and started on inventory service
</commit_message>
<xml_diff>
--- a/21i-1143_B.docx
+++ b/21i-1143_B.docx
@@ -215,6 +215,66 @@
         </w:rPr>
         <w:lastRenderedPageBreak/>
         <w:t>Order service done:</w:t>
+      </w:r>
+    </w:p>
+    <w:p>
+      <w:pPr>
+        <w:rPr>
+          <w:lang w:val="en-US"/>
+        </w:rPr>
+      </w:pPr>
+      <w:r>
+        <w:rPr>
+          <w:lang w:val="en-US"/>
+        </w:rPr>
+        <w:drawing>
+          <wp:inline distT="0" distB="0" distL="0" distR="0" wp14:anchorId="10812889" wp14:editId="6E4D90DC">
+            <wp:extent cx="5731510" cy="3002915"/>
+            <wp:effectExtent l="0" t="0" r="2540" b="6985"/>
+            <wp:docPr id="3" name="Picture 3"/>
+            <wp:cNvGraphicFramePr>
+              <a:graphicFrameLocks xmlns:a="http://schemas.openxmlformats.org/drawingml/2006/main" noChangeAspect="1"/>
+            </wp:cNvGraphicFramePr>
+            <a:graphic xmlns:a="http://schemas.openxmlformats.org/drawingml/2006/main">
+              <a:graphicData uri="http://schemas.openxmlformats.org/drawingml/2006/picture">
+                <pic:pic xmlns:pic="http://schemas.openxmlformats.org/drawingml/2006/picture">
+                  <pic:nvPicPr>
+                    <pic:cNvPr id="1" name=""/>
+                    <pic:cNvPicPr/>
+                  </pic:nvPicPr>
+                  <pic:blipFill>
+                    <a:blip r:embed="rId7"/>
+                    <a:stretch>
+                      <a:fillRect/>
+                    </a:stretch>
+                  </pic:blipFill>
+                  <pic:spPr>
+                    <a:xfrm>
+                      <a:off x="0" y="0"/>
+                      <a:ext cx="5731510" cy="3002915"/>
+                    </a:xfrm>
+                    <a:prstGeom prst="rect">
+                      <a:avLst/>
+                    </a:prstGeom>
+                  </pic:spPr>
+                </pic:pic>
+              </a:graphicData>
+            </a:graphic>
+          </wp:inline>
+        </w:drawing>
+      </w:r>
+    </w:p>
+    <w:p>
+      <w:pPr>
+        <w:rPr>
+          <w:lang w:val="en-US"/>
+        </w:rPr>
+      </w:pPr>
+      <w:r>
+        <w:rPr>
+          <w:lang w:val="en-US"/>
+        </w:rPr>
+        <w:t>Inventory service done:</w:t>
       </w:r>
     </w:p>
     <w:p>

</xml_diff>

<commit_message>
done with customer service
</commit_message>
<xml_diff>
--- a/21i-1143_B.docx
+++ b/21i-1143_B.docx
@@ -276,6 +276,289 @@
         </w:rPr>
         <w:t>Inventory service done:</w:t>
       </w:r>
+    </w:p>
+    <w:p>
+      <w:pPr>
+        <w:rPr>
+          <w:lang w:val="en-US"/>
+        </w:rPr>
+      </w:pPr>
+      <w:r>
+        <w:rPr>
+          <w:lang w:val="en-US"/>
+        </w:rPr>
+        <w:drawing>
+          <wp:inline distT="0" distB="0" distL="0" distR="0" wp14:anchorId="073147F8" wp14:editId="407F3533">
+            <wp:extent cx="5731510" cy="3002915"/>
+            <wp:effectExtent l="0" t="0" r="2540" b="6985"/>
+            <wp:docPr id="4" name="Picture 4"/>
+            <wp:cNvGraphicFramePr>
+              <a:graphicFrameLocks xmlns:a="http://schemas.openxmlformats.org/drawingml/2006/main" noChangeAspect="1"/>
+            </wp:cNvGraphicFramePr>
+            <a:graphic xmlns:a="http://schemas.openxmlformats.org/drawingml/2006/main">
+              <a:graphicData uri="http://schemas.openxmlformats.org/drawingml/2006/picture">
+                <pic:pic xmlns:pic="http://schemas.openxmlformats.org/drawingml/2006/picture">
+                  <pic:nvPicPr>
+                    <pic:cNvPr id="1" name=""/>
+                    <pic:cNvPicPr/>
+                  </pic:nvPicPr>
+                  <pic:blipFill>
+                    <a:blip r:embed="rId8"/>
+                    <a:stretch>
+                      <a:fillRect/>
+                    </a:stretch>
+                  </pic:blipFill>
+                  <pic:spPr>
+                    <a:xfrm>
+                      <a:off x="0" y="0"/>
+                      <a:ext cx="5731510" cy="3002915"/>
+                    </a:xfrm>
+                    <a:prstGeom prst="rect">
+                      <a:avLst/>
+                    </a:prstGeom>
+                  </pic:spPr>
+                </pic:pic>
+              </a:graphicData>
+            </a:graphic>
+          </wp:inline>
+        </w:drawing>
+      </w:r>
+    </w:p>
+    <w:p>
+      <w:pPr>
+        <w:rPr>
+          <w:lang w:val="en-US"/>
+        </w:rPr>
+      </w:pPr>
+    </w:p>
+    <w:p>
+      <w:pPr>
+        <w:rPr>
+          <w:lang w:val="en-US"/>
+        </w:rPr>
+      </w:pPr>
+    </w:p>
+    <w:p>
+      <w:pPr>
+        <w:rPr>
+          <w:lang w:val="en-US"/>
+        </w:rPr>
+      </w:pPr>
+    </w:p>
+    <w:p>
+      <w:pPr>
+        <w:rPr>
+          <w:lang w:val="en-US"/>
+        </w:rPr>
+      </w:pPr>
+    </w:p>
+    <w:p>
+      <w:pPr>
+        <w:rPr>
+          <w:lang w:val="en-US"/>
+        </w:rPr>
+      </w:pPr>
+    </w:p>
+    <w:p>
+      <w:pPr>
+        <w:rPr>
+          <w:lang w:val="en-US"/>
+        </w:rPr>
+      </w:pPr>
+    </w:p>
+    <w:p>
+      <w:pPr>
+        <w:rPr>
+          <w:lang w:val="en-US"/>
+        </w:rPr>
+      </w:pPr>
+    </w:p>
+    <w:p>
+      <w:pPr>
+        <w:rPr>
+          <w:lang w:val="en-US"/>
+        </w:rPr>
+      </w:pPr>
+      <w:r>
+        <w:rPr>
+          <w:lang w:val="en-US"/>
+        </w:rPr>
+        <w:lastRenderedPageBreak/>
+        <w:t>Customer service done:</w:t>
+      </w:r>
+    </w:p>
+    <w:p>
+      <w:pPr>
+        <w:rPr>
+          <w:lang w:val="en-US"/>
+        </w:rPr>
+      </w:pPr>
+      <w:r>
+        <w:rPr>
+          <w:lang w:val="en-US"/>
+        </w:rPr>
+        <w:drawing>
+          <wp:inline distT="0" distB="0" distL="0" distR="0" wp14:anchorId="5219BDC5" wp14:editId="46548956">
+            <wp:extent cx="5731510" cy="3002915"/>
+            <wp:effectExtent l="0" t="0" r="2540" b="6985"/>
+            <wp:docPr id="5" name="Picture 5"/>
+            <wp:cNvGraphicFramePr>
+              <a:graphicFrameLocks xmlns:a="http://schemas.openxmlformats.org/drawingml/2006/main" noChangeAspect="1"/>
+            </wp:cNvGraphicFramePr>
+            <a:graphic xmlns:a="http://schemas.openxmlformats.org/drawingml/2006/main">
+              <a:graphicData uri="http://schemas.openxmlformats.org/drawingml/2006/picture">
+                <pic:pic xmlns:pic="http://schemas.openxmlformats.org/drawingml/2006/picture">
+                  <pic:nvPicPr>
+                    <pic:cNvPr id="1" name=""/>
+                    <pic:cNvPicPr/>
+                  </pic:nvPicPr>
+                  <pic:blipFill>
+                    <a:blip r:embed="rId9"/>
+                    <a:stretch>
+                      <a:fillRect/>
+                    </a:stretch>
+                  </pic:blipFill>
+                  <pic:spPr>
+                    <a:xfrm>
+                      <a:off x="0" y="0"/>
+                      <a:ext cx="5731510" cy="3002915"/>
+                    </a:xfrm>
+                    <a:prstGeom prst="rect">
+                      <a:avLst/>
+                    </a:prstGeom>
+                  </pic:spPr>
+                </pic:pic>
+              </a:graphicData>
+            </a:graphic>
+          </wp:inline>
+        </w:drawing>
+      </w:r>
+    </w:p>
+    <w:p>
+      <w:pPr>
+        <w:rPr>
+          <w:lang w:val="en-US"/>
+        </w:rPr>
+      </w:pPr>
+    </w:p>
+    <w:p>
+      <w:pPr>
+        <w:rPr>
+          <w:lang w:val="en-US"/>
+        </w:rPr>
+      </w:pPr>
+    </w:p>
+    <w:p>
+      <w:pPr>
+        <w:rPr>
+          <w:lang w:val="en-US"/>
+        </w:rPr>
+      </w:pPr>
+    </w:p>
+    <w:p>
+      <w:pPr>
+        <w:rPr>
+          <w:lang w:val="en-US"/>
+        </w:rPr>
+      </w:pPr>
+    </w:p>
+    <w:p>
+      <w:pPr>
+        <w:rPr>
+          <w:lang w:val="en-US"/>
+        </w:rPr>
+      </w:pPr>
+    </w:p>
+    <w:p>
+      <w:pPr>
+        <w:rPr>
+          <w:lang w:val="en-US"/>
+        </w:rPr>
+      </w:pPr>
+    </w:p>
+    <w:p>
+      <w:pPr>
+        <w:rPr>
+          <w:lang w:val="en-US"/>
+        </w:rPr>
+      </w:pPr>
+    </w:p>
+    <w:p>
+      <w:pPr>
+        <w:rPr>
+          <w:lang w:val="en-US"/>
+        </w:rPr>
+      </w:pPr>
+    </w:p>
+    <w:p>
+      <w:pPr>
+        <w:rPr>
+          <w:lang w:val="en-US"/>
+        </w:rPr>
+      </w:pPr>
+    </w:p>
+    <w:p>
+      <w:pPr>
+        <w:rPr>
+          <w:lang w:val="en-US"/>
+        </w:rPr>
+      </w:pPr>
+    </w:p>
+    <w:p>
+      <w:pPr>
+        <w:rPr>
+          <w:lang w:val="en-US"/>
+        </w:rPr>
+      </w:pPr>
+    </w:p>
+    <w:p>
+      <w:pPr>
+        <w:rPr>
+          <w:lang w:val="en-US"/>
+        </w:rPr>
+      </w:pPr>
+    </w:p>
+    <w:p>
+      <w:pPr>
+        <w:rPr>
+          <w:lang w:val="en-US"/>
+        </w:rPr>
+      </w:pPr>
+    </w:p>
+    <w:p>
+      <w:pPr>
+        <w:rPr>
+          <w:lang w:val="en-US"/>
+        </w:rPr>
+      </w:pPr>
+    </w:p>
+    <w:p>
+      <w:pPr>
+        <w:rPr>
+          <w:lang w:val="en-US"/>
+        </w:rPr>
+      </w:pPr>
+    </w:p>
+    <w:p>
+      <w:pPr>
+        <w:rPr>
+          <w:lang w:val="en-US"/>
+        </w:rPr>
+      </w:pPr>
+    </w:p>
+    <w:p>
+      <w:pPr>
+        <w:rPr>
+          <w:lang w:val="en-US"/>
+        </w:rPr>
+      </w:pPr>
+    </w:p>
+    <w:p>
+      <w:pPr>
+        <w:rPr>
+          <w:lang w:val="en-US"/>
+        </w:rPr>
+      </w:pPr>
     </w:p>
     <w:p>
       <w:pPr>

</xml_diff>

<commit_message>
finished the services implementaion
</commit_message>
<xml_diff>
--- a/21i-1143_B.docx
+++ b/21i-1143_B.docx
@@ -414,6 +414,66 @@
                   </pic:nvPicPr>
                   <pic:blipFill>
                     <a:blip r:embed="rId9"/>
+                    <a:stretch>
+                      <a:fillRect/>
+                    </a:stretch>
+                  </pic:blipFill>
+                  <pic:spPr>
+                    <a:xfrm>
+                      <a:off x="0" y="0"/>
+                      <a:ext cx="5731510" cy="3002915"/>
+                    </a:xfrm>
+                    <a:prstGeom prst="rect">
+                      <a:avLst/>
+                    </a:prstGeom>
+                  </pic:spPr>
+                </pic:pic>
+              </a:graphicData>
+            </a:graphic>
+          </wp:inline>
+        </w:drawing>
+      </w:r>
+    </w:p>
+    <w:p>
+      <w:pPr>
+        <w:rPr>
+          <w:lang w:val="en-US"/>
+        </w:rPr>
+      </w:pPr>
+      <w:r>
+        <w:rPr>
+          <w:lang w:val="en-US"/>
+        </w:rPr>
+        <w:t>Done with Payment service:</w:t>
+      </w:r>
+    </w:p>
+    <w:p>
+      <w:pPr>
+        <w:rPr>
+          <w:lang w:val="en-US"/>
+        </w:rPr>
+      </w:pPr>
+      <w:r>
+        <w:rPr>
+          <w:lang w:val="en-US"/>
+        </w:rPr>
+        <w:drawing>
+          <wp:inline distT="0" distB="0" distL="0" distR="0" wp14:anchorId="7C3650CF" wp14:editId="5FAC8F41">
+            <wp:extent cx="5731510" cy="3002915"/>
+            <wp:effectExtent l="0" t="0" r="2540" b="6985"/>
+            <wp:docPr id="6" name="Picture 6"/>
+            <wp:cNvGraphicFramePr>
+              <a:graphicFrameLocks xmlns:a="http://schemas.openxmlformats.org/drawingml/2006/main" noChangeAspect="1"/>
+            </wp:cNvGraphicFramePr>
+            <a:graphic xmlns:a="http://schemas.openxmlformats.org/drawingml/2006/main">
+              <a:graphicData uri="http://schemas.openxmlformats.org/drawingml/2006/picture">
+                <pic:pic xmlns:pic="http://schemas.openxmlformats.org/drawingml/2006/picture">
+                  <pic:nvPicPr>
+                    <pic:cNvPr id="1" name=""/>
+                    <pic:cNvPicPr/>
+                  </pic:nvPicPr>
+                  <pic:blipFill>
+                    <a:blip r:embed="rId10"/>
                     <a:stretch>
                       <a:fillRect/>
                     </a:stretch>

</xml_diff>

<commit_message>
setup the docker-compose file for building
</commit_message>
<xml_diff>
--- a/21i-1143_B.docx
+++ b/21i-1143_B.docx
@@ -54,19 +54,11 @@
           <w:lang w:val="en-US"/>
         </w:rPr>
       </w:pPr>
-      <w:proofErr w:type="spellStart"/>
-      <w:r>
-        <w:rPr>
-          <w:lang w:val="en-US"/>
-        </w:rPr>
-        <w:t>Api</w:t>
-      </w:r>
-      <w:proofErr w:type="spellEnd"/>
-      <w:r>
-        <w:rPr>
-          <w:lang w:val="en-US"/>
-        </w:rPr>
-        <w:t xml:space="preserve"> gateway made</w:t>
+      <w:r>
+        <w:rPr>
+          <w:lang w:val="en-US"/>
+        </w:rPr>
+        <w:t>Api gateway made</w:t>
       </w:r>
       <w:r>
         <w:rPr>
@@ -500,6 +492,121 @@
           <w:lang w:val="en-US"/>
         </w:rPr>
       </w:pPr>
+    </w:p>
+    <w:p>
+      <w:pPr>
+        <w:rPr>
+          <w:lang w:val="en-US"/>
+        </w:rPr>
+      </w:pPr>
+    </w:p>
+    <w:p>
+      <w:pPr>
+        <w:rPr>
+          <w:lang w:val="en-US"/>
+        </w:rPr>
+      </w:pPr>
+    </w:p>
+    <w:p>
+      <w:pPr>
+        <w:rPr>
+          <w:lang w:val="en-US"/>
+        </w:rPr>
+      </w:pPr>
+    </w:p>
+    <w:p>
+      <w:pPr>
+        <w:rPr>
+          <w:lang w:val="en-US"/>
+        </w:rPr>
+      </w:pPr>
+    </w:p>
+    <w:p>
+      <w:pPr>
+        <w:rPr>
+          <w:lang w:val="en-US"/>
+        </w:rPr>
+      </w:pPr>
+    </w:p>
+    <w:p>
+      <w:pPr>
+        <w:rPr>
+          <w:lang w:val="en-US"/>
+        </w:rPr>
+      </w:pPr>
+    </w:p>
+    <w:p>
+      <w:pPr>
+        <w:rPr>
+          <w:lang w:val="en-US"/>
+        </w:rPr>
+      </w:pPr>
+      <w:r>
+        <w:rPr>
+          <w:lang w:val="en-US"/>
+        </w:rPr>
+        <w:lastRenderedPageBreak/>
+        <w:t>Set up the docker-compose file</w:t>
+      </w:r>
+      <w:r>
+        <w:rPr>
+          <w:lang w:val="en-US"/>
+        </w:rPr>
+        <w:t xml:space="preserve"> to tie everything together</w:t>
+      </w:r>
+      <w:r>
+        <w:rPr>
+          <w:lang w:val="en-US"/>
+        </w:rPr>
+        <w:t>:</w:t>
+      </w:r>
+    </w:p>
+    <w:p>
+      <w:pPr>
+        <w:rPr>
+          <w:lang w:val="en-US"/>
+        </w:rPr>
+      </w:pPr>
+      <w:r>
+        <w:rPr>
+          <w:lang w:val="en-US"/>
+        </w:rPr>
+        <w:drawing>
+          <wp:inline distT="0" distB="0" distL="0" distR="0" wp14:anchorId="0912587F" wp14:editId="0A89E75E">
+            <wp:extent cx="5731510" cy="3002915"/>
+            <wp:effectExtent l="0" t="0" r="2540" b="6985"/>
+            <wp:docPr id="7" name="Picture 7"/>
+            <wp:cNvGraphicFramePr>
+              <a:graphicFrameLocks xmlns:a="http://schemas.openxmlformats.org/drawingml/2006/main" noChangeAspect="1"/>
+            </wp:cNvGraphicFramePr>
+            <a:graphic xmlns:a="http://schemas.openxmlformats.org/drawingml/2006/main">
+              <a:graphicData uri="http://schemas.openxmlformats.org/drawingml/2006/picture">
+                <pic:pic xmlns:pic="http://schemas.openxmlformats.org/drawingml/2006/picture">
+                  <pic:nvPicPr>
+                    <pic:cNvPr id="1" name=""/>
+                    <pic:cNvPicPr/>
+                  </pic:nvPicPr>
+                  <pic:blipFill>
+                    <a:blip r:embed="rId11"/>
+                    <a:stretch>
+                      <a:fillRect/>
+                    </a:stretch>
+                  </pic:blipFill>
+                  <pic:spPr>
+                    <a:xfrm>
+                      <a:off x="0" y="0"/>
+                      <a:ext cx="5731510" cy="3002915"/>
+                    </a:xfrm>
+                    <a:prstGeom prst="rect">
+                      <a:avLst/>
+                    </a:prstGeom>
+                  </pic:spPr>
+                </pic:pic>
+              </a:graphicData>
+            </a:graphic>
+          </wp:inline>
+        </w:drawing>
+      </w:r>
     </w:p>
     <w:p>
       <w:pPr>

</xml_diff>

<commit_message>
setup the CI file ofr actions
</commit_message>
<xml_diff>
--- a/21i-1143_B.docx
+++ b/21i-1143_B.docx
@@ -47,18 +47,53 @@
           <w:lang w:val="en-US"/>
         </w:rPr>
       </w:pPr>
-    </w:p>
-    <w:p>
-      <w:pPr>
-        <w:rPr>
-          <w:lang w:val="en-US"/>
-        </w:rPr>
-      </w:pPr>
-      <w:r>
-        <w:rPr>
-          <w:lang w:val="en-US"/>
-        </w:rPr>
-        <w:t>Api gateway made</w:t>
+      <w:proofErr w:type="spellStart"/>
+      <w:r>
+        <w:rPr>
+          <w:lang w:val="en-US"/>
+        </w:rPr>
+        <w:t>Github</w:t>
+      </w:r>
+      <w:proofErr w:type="spellEnd"/>
+      <w:r>
+        <w:rPr>
+          <w:lang w:val="en-US"/>
+        </w:rPr>
+        <w:t xml:space="preserve"> repo link: </w:t>
+      </w:r>
+      <w:r>
+        <w:rPr>
+          <w:lang w:val="en-US"/>
+        </w:rPr>
+        <w:t>https://github.com/yuri8822/SCD_LAB_EXAM</w:t>
+      </w:r>
+    </w:p>
+    <w:p>
+      <w:pPr>
+        <w:rPr>
+          <w:lang w:val="en-US"/>
+        </w:rPr>
+      </w:pPr>
+    </w:p>
+    <w:p>
+      <w:pPr>
+        <w:rPr>
+          <w:lang w:val="en-US"/>
+        </w:rPr>
+      </w:pPr>
+      <w:proofErr w:type="spellStart"/>
+      <w:r>
+        <w:rPr>
+          <w:lang w:val="en-US"/>
+        </w:rPr>
+        <w:t>Api</w:t>
+      </w:r>
+      <w:proofErr w:type="spellEnd"/>
+      <w:r>
+        <w:rPr>
+          <w:lang w:val="en-US"/>
+        </w:rPr>
+        <w:t xml:space="preserve"> gateway made</w:t>
       </w:r>
       <w:r>
         <w:rPr>
@@ -205,7 +240,6 @@
         <w:rPr>
           <w:lang w:val="en-US"/>
         </w:rPr>
-        <w:lastRenderedPageBreak/>
         <w:t>Order service done:</w:t>
       </w:r>
     </w:p>
@@ -375,7 +409,6 @@
         <w:rPr>
           <w:lang w:val="en-US"/>
         </w:rPr>
-        <w:lastRenderedPageBreak/>
         <w:t>Customer service done:</w:t>
       </w:r>
     </w:p>
@@ -545,7 +578,6 @@
         <w:rPr>
           <w:lang w:val="en-US"/>
         </w:rPr>
-        <w:lastRenderedPageBreak/>
         <w:t>Set up the docker-compose file</w:t>
       </w:r>
       <w:r>
@@ -614,76 +646,277 @@
           <w:lang w:val="en-US"/>
         </w:rPr>
       </w:pPr>
-    </w:p>
-    <w:p>
-      <w:pPr>
-        <w:rPr>
-          <w:lang w:val="en-US"/>
-        </w:rPr>
-      </w:pPr>
-    </w:p>
-    <w:p>
-      <w:pPr>
-        <w:rPr>
-          <w:lang w:val="en-US"/>
-        </w:rPr>
-      </w:pPr>
-    </w:p>
-    <w:p>
-      <w:pPr>
-        <w:rPr>
-          <w:lang w:val="en-US"/>
-        </w:rPr>
-      </w:pPr>
-    </w:p>
-    <w:p>
-      <w:pPr>
-        <w:rPr>
-          <w:lang w:val="en-US"/>
-        </w:rPr>
-      </w:pPr>
-    </w:p>
-    <w:p>
-      <w:pPr>
-        <w:rPr>
-          <w:lang w:val="en-US"/>
-        </w:rPr>
-      </w:pPr>
-    </w:p>
-    <w:p>
-      <w:pPr>
-        <w:rPr>
-          <w:lang w:val="en-US"/>
-        </w:rPr>
-      </w:pPr>
-    </w:p>
-    <w:p>
-      <w:pPr>
-        <w:rPr>
-          <w:lang w:val="en-US"/>
-        </w:rPr>
-      </w:pPr>
-    </w:p>
-    <w:p>
-      <w:pPr>
-        <w:rPr>
-          <w:lang w:val="en-US"/>
-        </w:rPr>
-      </w:pPr>
-    </w:p>
-    <w:p>
-      <w:pPr>
-        <w:rPr>
-          <w:lang w:val="en-US"/>
-        </w:rPr>
-      </w:pPr>
-    </w:p>
-    <w:p>
-      <w:pPr>
-        <w:rPr>
-          <w:lang w:val="en-US"/>
-        </w:rPr>
-      </w:pPr>
+      <w:r>
+        <w:rPr>
+          <w:lang w:val="en-US"/>
+        </w:rPr>
+        <w:t xml:space="preserve">Set up the </w:t>
+      </w:r>
+      <w:proofErr w:type="spellStart"/>
+      <w:r>
+        <w:rPr>
+          <w:lang w:val="en-US"/>
+        </w:rPr>
+        <w:t>ci.yml</w:t>
+      </w:r>
+      <w:proofErr w:type="spellEnd"/>
+      <w:r>
+        <w:rPr>
+          <w:lang w:val="en-US"/>
+        </w:rPr>
+        <w:t xml:space="preserve"> file for </w:t>
+      </w:r>
+      <w:proofErr w:type="spellStart"/>
+      <w:r>
+        <w:rPr>
+          <w:lang w:val="en-US"/>
+        </w:rPr>
+        <w:t>github</w:t>
+      </w:r>
+      <w:proofErr w:type="spellEnd"/>
+      <w:r>
+        <w:rPr>
+          <w:lang w:val="en-US"/>
+        </w:rPr>
+        <w:t xml:space="preserve"> actions:</w:t>
+      </w:r>
+    </w:p>
+    <w:p>
+      <w:pPr>
+        <w:rPr>
+          <w:lang w:val="en-US"/>
+        </w:rPr>
+      </w:pPr>
+      <w:r>
+        <w:rPr>
+          <w:lang w:val="en-US"/>
+        </w:rPr>
+        <w:drawing>
+          <wp:inline distT="0" distB="0" distL="0" distR="0" wp14:anchorId="2ACE7FF2" wp14:editId="3221881C">
+            <wp:extent cx="5731510" cy="3002915"/>
+            <wp:effectExtent l="0" t="0" r="2540" b="6985"/>
+            <wp:docPr id="8" name="Picture 8"/>
+            <wp:cNvGraphicFramePr>
+              <a:graphicFrameLocks xmlns:a="http://schemas.openxmlformats.org/drawingml/2006/main" noChangeAspect="1"/>
+            </wp:cNvGraphicFramePr>
+            <a:graphic xmlns:a="http://schemas.openxmlformats.org/drawingml/2006/main">
+              <a:graphicData uri="http://schemas.openxmlformats.org/drawingml/2006/picture">
+                <pic:pic xmlns:pic="http://schemas.openxmlformats.org/drawingml/2006/picture">
+                  <pic:nvPicPr>
+                    <pic:cNvPr id="1" name=""/>
+                    <pic:cNvPicPr/>
+                  </pic:nvPicPr>
+                  <pic:blipFill>
+                    <a:blip r:embed="rId12"/>
+                    <a:stretch>
+                      <a:fillRect/>
+                    </a:stretch>
+                  </pic:blipFill>
+                  <pic:spPr>
+                    <a:xfrm>
+                      <a:off x="0" y="0"/>
+                      <a:ext cx="5731510" cy="3002915"/>
+                    </a:xfrm>
+                    <a:prstGeom prst="rect">
+                      <a:avLst/>
+                    </a:prstGeom>
+                  </pic:spPr>
+                </pic:pic>
+              </a:graphicData>
+            </a:graphic>
+          </wp:inline>
+        </w:drawing>
+      </w:r>
+    </w:p>
+    <w:p>
+      <w:pPr>
+        <w:rPr>
+          <w:lang w:val="en-US"/>
+        </w:rPr>
+      </w:pPr>
+    </w:p>
+    <w:p>
+      <w:pPr>
+        <w:rPr>
+          <w:lang w:val="en-US"/>
+        </w:rPr>
+      </w:pPr>
+    </w:p>
+    <w:p>
+      <w:pPr>
+        <w:rPr>
+          <w:lang w:val="en-US"/>
+        </w:rPr>
+      </w:pPr>
+    </w:p>
+    <w:p>
+      <w:pPr>
+        <w:rPr>
+          <w:lang w:val="en-US"/>
+        </w:rPr>
+      </w:pPr>
+    </w:p>
+    <w:p>
+      <w:pPr>
+        <w:rPr>
+          <w:lang w:val="en-US"/>
+        </w:rPr>
+      </w:pPr>
+    </w:p>
+    <w:p>
+      <w:pPr>
+        <w:rPr>
+          <w:lang w:val="en-US"/>
+        </w:rPr>
+      </w:pPr>
+    </w:p>
+    <w:p>
+      <w:pPr>
+        <w:rPr>
+          <w:lang w:val="en-US"/>
+        </w:rPr>
+      </w:pPr>
+      <w:r>
+        <w:rPr>
+          <w:lang w:val="en-US"/>
+        </w:rPr>
+        <w:lastRenderedPageBreak/>
+        <w:t xml:space="preserve">Added secrets to </w:t>
+      </w:r>
+      <w:proofErr w:type="spellStart"/>
+      <w:r>
+        <w:rPr>
+          <w:lang w:val="en-US"/>
+        </w:rPr>
+        <w:t>github</w:t>
+      </w:r>
+      <w:proofErr w:type="spellEnd"/>
+      <w:r>
+        <w:rPr>
+          <w:lang w:val="en-US"/>
+        </w:rPr>
+        <w:t xml:space="preserve"> actions:</w:t>
+      </w:r>
+    </w:p>
+    <w:p>
+      <w:pPr>
+        <w:rPr>
+          <w:lang w:val="en-US"/>
+        </w:rPr>
+      </w:pPr>
+      <w:r>
+        <w:rPr>
+          <w:lang w:val="en-US"/>
+        </w:rPr>
+        <w:drawing>
+          <wp:inline distT="0" distB="0" distL="0" distR="0" wp14:anchorId="599170AF" wp14:editId="56DAC947">
+            <wp:extent cx="5731510" cy="2679065"/>
+            <wp:effectExtent l="0" t="0" r="2540" b="6985"/>
+            <wp:docPr id="9" name="Picture 9"/>
+            <wp:cNvGraphicFramePr>
+              <a:graphicFrameLocks xmlns:a="http://schemas.openxmlformats.org/drawingml/2006/main" noChangeAspect="1"/>
+            </wp:cNvGraphicFramePr>
+            <a:graphic xmlns:a="http://schemas.openxmlformats.org/drawingml/2006/main">
+              <a:graphicData uri="http://schemas.openxmlformats.org/drawingml/2006/picture">
+                <pic:pic xmlns:pic="http://schemas.openxmlformats.org/drawingml/2006/picture">
+                  <pic:nvPicPr>
+                    <pic:cNvPr id="1" name=""/>
+                    <pic:cNvPicPr/>
+                  </pic:nvPicPr>
+                  <pic:blipFill>
+                    <a:blip r:embed="rId13"/>
+                    <a:stretch>
+                      <a:fillRect/>
+                    </a:stretch>
+                  </pic:blipFill>
+                  <pic:spPr>
+                    <a:xfrm>
+                      <a:off x="0" y="0"/>
+                      <a:ext cx="5731510" cy="2679065"/>
+                    </a:xfrm>
+                    <a:prstGeom prst="rect">
+                      <a:avLst/>
+                    </a:prstGeom>
+                  </pic:spPr>
+                </pic:pic>
+              </a:graphicData>
+            </a:graphic>
+          </wp:inline>
+        </w:drawing>
+      </w:r>
+    </w:p>
+    <w:p>
+      <w:pPr>
+        <w:rPr>
+          <w:lang w:val="en-US"/>
+        </w:rPr>
+      </w:pPr>
+      <w:r>
+        <w:rPr>
+          <w:lang w:val="en-US"/>
+        </w:rPr>
+        <w:t>Added collaborator:</w:t>
+      </w:r>
+    </w:p>
+    <w:p>
+      <w:pPr>
+        <w:rPr>
+          <w:lang w:val="en-US"/>
+        </w:rPr>
+      </w:pPr>
+      <w:r>
+        <w:rPr>
+          <w:lang w:val="en-US"/>
+        </w:rPr>
+        <w:drawing>
+          <wp:inline distT="0" distB="0" distL="0" distR="0" wp14:anchorId="2EA265AD" wp14:editId="620509BA">
+            <wp:extent cx="5731510" cy="2670175"/>
+            <wp:effectExtent l="0" t="0" r="2540" b="0"/>
+            <wp:docPr id="10" name="Picture 10"/>
+            <wp:cNvGraphicFramePr>
+              <a:graphicFrameLocks xmlns:a="http://schemas.openxmlformats.org/drawingml/2006/main" noChangeAspect="1"/>
+            </wp:cNvGraphicFramePr>
+            <a:graphic xmlns:a="http://schemas.openxmlformats.org/drawingml/2006/main">
+              <a:graphicData uri="http://schemas.openxmlformats.org/drawingml/2006/picture">
+                <pic:pic xmlns:pic="http://schemas.openxmlformats.org/drawingml/2006/picture">
+                  <pic:nvPicPr>
+                    <pic:cNvPr id="1" name=""/>
+                    <pic:cNvPicPr/>
+                  </pic:nvPicPr>
+                  <pic:blipFill>
+                    <a:blip r:embed="rId14"/>
+                    <a:stretch>
+                      <a:fillRect/>
+                    </a:stretch>
+                  </pic:blipFill>
+                  <pic:spPr>
+                    <a:xfrm>
+                      <a:off x="0" y="0"/>
+                      <a:ext cx="5731510" cy="2670175"/>
+                    </a:xfrm>
+                    <a:prstGeom prst="rect">
+                      <a:avLst/>
+                    </a:prstGeom>
+                  </pic:spPr>
+                </pic:pic>
+              </a:graphicData>
+            </a:graphic>
+          </wp:inline>
+        </w:drawing>
+      </w:r>
+    </w:p>
+    <w:p>
+      <w:pPr>
+        <w:rPr>
+          <w:lang w:val="en-US"/>
+        </w:rPr>
+      </w:pPr>
+      <w:r>
+        <w:rPr>
+          <w:lang w:val="en-US"/>
+        </w:rPr>
+        <w:t>Building:</w:t>
+      </w:r>
     </w:p>
     <w:p>
       <w:pPr>

</xml_diff>